<commit_message>
Update Documento Final - Taller 1.docx
</commit_message>
<xml_diff>
--- a/document/Documento Final - Taller 1.docx
+++ b/document/Documento Final - Taller 1.docx
@@ -55,7 +55,21 @@
         <w:rPr>
           <w:rFonts w:ascii="Times" w:hAnsi="Times"/>
         </w:rPr>
-        <w:t>0,7 puntos corresponden  evasión de impuestos de personas naturales.</w:t>
+        <w:t xml:space="preserve">0,7 puntos </w:t>
+      </w:r>
+      <w:proofErr w:type="gramStart"/>
+      <w:r>
+        <w:rPr>
+          <w:rFonts w:ascii="Times" w:hAnsi="Times"/>
+        </w:rPr>
+        <w:t>corresponden  evasión</w:t>
+      </w:r>
+      <w:proofErr w:type="gramEnd"/>
+      <w:r>
+        <w:rPr>
+          <w:rFonts w:ascii="Times" w:hAnsi="Times"/>
+        </w:rPr>
+        <w:t xml:space="preserve"> de impuestos de personas naturales.</w:t>
       </w:r>
       <w:r>
         <w:rPr>
@@ -180,7 +194,15 @@
         <w:t xml:space="preserve"> para el año 2018, </w:t>
       </w:r>
       <w:r>
-        <w:t xml:space="preserve">la cual contiene información sobre las condiciones de empleo de las personas,  características generales de la población como sexo, edad, estado civil y nivel educativo. Contiene también información sobre fuentes de ingreso. </w:t>
+        <w:t xml:space="preserve">la cual contiene información sobre las condiciones de empleo de las </w:t>
+      </w:r>
+      <w:proofErr w:type="gramStart"/>
+      <w:r>
+        <w:t>personas,  características</w:t>
+      </w:r>
+      <w:proofErr w:type="gramEnd"/>
+      <w:r>
+        <w:t xml:space="preserve"> generales de la población como sexo, edad, estado civil y nivel educativo. Contiene también información sobre fuentes de ingreso. </w:t>
       </w:r>
     </w:p>
     <w:p>
@@ -211,10 +233,18 @@
         <w:t>l</w:t>
       </w:r>
       <w:r>
-        <w:t xml:space="preserve">a información </w:t>
-      </w:r>
-      <w:r>
-        <w:t xml:space="preserve"> contenida en el sitio web </w:t>
+        <w:t xml:space="preserve">a </w:t>
+      </w:r>
+      <w:proofErr w:type="gramStart"/>
+      <w:r>
+        <w:t xml:space="preserve">información </w:t>
+      </w:r>
+      <w:r>
+        <w:t xml:space="preserve"> contenida</w:t>
+      </w:r>
+      <w:proofErr w:type="gramEnd"/>
+      <w:r>
+        <w:t xml:space="preserve"> en el sitio web </w:t>
       </w:r>
       <w:hyperlink r:id="rId8" w:history="1">
         <w:r>
@@ -460,8 +490,13 @@
         <w:t>ducación</w:t>
       </w:r>
       <w:r>
-        <w:t>; contiene e</w:t>
-      </w:r>
+        <w:t xml:space="preserve">; contiene </w:t>
+      </w:r>
+      <w:proofErr w:type="gramStart"/>
+      <w:r>
+        <w:t>e</w:t>
+      </w:r>
+      <w:proofErr w:type="gramEnd"/>
       <w:r>
         <w:t xml:space="preserve"> </w:t>
       </w:r>
@@ -889,7 +924,7 @@
     <w:p>
       <w:pPr>
         <w:pStyle w:val="Prrafodelista"/>
-        <w:ind w:left="0"/>
+        <w:ind w:left="0" w:firstLine="0"/>
         <w:jc w:val="both"/>
         <w:rPr>
           <w:rFonts w:ascii="Times New Roman" w:hAnsi="Times New Roman" w:cs="Times New Roman"/>
@@ -1074,9 +1109,9 @@
           <w:bdr w:val="none" w:sz="0" w:space="0" w:color="auto" w:frame="1"/>
           <w:lang w:val="es-PE" w:eastAsia="es-PE"/>
         </w:rPr>
-        <w:t xml:space="preserve">   N    Min  </w:t>
-      </w:r>
-      <w:proofErr w:type="spellStart"/>
+        <w:t xml:space="preserve">   N    </w:t>
+      </w:r>
+      <w:proofErr w:type="gramStart"/>
       <w:r>
         <w:rPr>
           <w:rFonts w:ascii="Lucida Console" w:hAnsi="Lucida Console" w:cs="Courier New"/>
@@ -1086,9 +1121,22 @@
           <w:bdr w:val="none" w:sz="0" w:space="0" w:color="auto" w:frame="1"/>
           <w:lang w:val="es-PE" w:eastAsia="es-PE"/>
         </w:rPr>
+        <w:t xml:space="preserve">Min  </w:t>
+      </w:r>
+      <w:proofErr w:type="spellStart"/>
+      <w:r>
+        <w:rPr>
+          <w:rFonts w:ascii="Lucida Console" w:hAnsi="Lucida Console" w:cs="Courier New"/>
+          <w:color w:val="000000"/>
+          <w:sz w:val="17"/>
+          <w:szCs w:val="17"/>
+          <w:bdr w:val="none" w:sz="0" w:space="0" w:color="auto" w:frame="1"/>
+          <w:lang w:val="es-PE" w:eastAsia="es-PE"/>
+        </w:rPr>
         <w:t>Pctl</w:t>
       </w:r>
       <w:proofErr w:type="spellEnd"/>
+      <w:proofErr w:type="gramEnd"/>
       <w:r>
         <w:rPr>
           <w:rFonts w:ascii="Lucida Console" w:hAnsi="Lucida Console" w:cs="Courier New"/>
@@ -1221,7 +1269,31 @@
           <w:bdr w:val="none" w:sz="0" w:space="0" w:color="auto" w:frame="1"/>
           <w:lang w:eastAsia="es-PE"/>
         </w:rPr>
-        <w:t>Salario   9,968 208.3 4,069.0  4,845.3 8,314.1 7,552.1  11,832.1 312,500.0</w:t>
+        <w:t xml:space="preserve">Salario   9,968 208.3 </w:t>
+      </w:r>
+      <w:proofErr w:type="gramStart"/>
+      <w:r>
+        <w:rPr>
+          <w:rFonts w:ascii="Lucida Console" w:hAnsi="Lucida Console" w:cs="Courier New"/>
+          <w:color w:val="000000"/>
+          <w:sz w:val="17"/>
+          <w:szCs w:val="17"/>
+          <w:bdr w:val="none" w:sz="0" w:space="0" w:color="auto" w:frame="1"/>
+          <w:lang w:eastAsia="es-PE"/>
+        </w:rPr>
+        <w:t>4,069.0  4,845.3</w:t>
+      </w:r>
+      <w:proofErr w:type="gramEnd"/>
+      <w:r>
+        <w:rPr>
+          <w:rFonts w:ascii="Lucida Console" w:hAnsi="Lucida Console" w:cs="Courier New"/>
+          <w:color w:val="000000"/>
+          <w:sz w:val="17"/>
+          <w:szCs w:val="17"/>
+          <w:bdr w:val="none" w:sz="0" w:space="0" w:color="auto" w:frame="1"/>
+          <w:lang w:eastAsia="es-PE"/>
+        </w:rPr>
+        <w:t xml:space="preserve"> 8,314.1 7,552.1  11,832.1 312,500.0</w:t>
       </w:r>
     </w:p>
     <w:p>
@@ -1265,7 +1337,31 @@
           <w:bdr w:val="none" w:sz="0" w:space="0" w:color="auto" w:frame="1"/>
           <w:lang w:eastAsia="es-PE"/>
         </w:rPr>
-        <w:t xml:space="preserve">Edad      9,968  18      26      34     36.1      44      11.9      86    </w:t>
+        <w:t xml:space="preserve">Edad      </w:t>
+      </w:r>
+      <w:proofErr w:type="gramStart"/>
+      <w:r>
+        <w:rPr>
+          <w:rFonts w:ascii="Lucida Console" w:hAnsi="Lucida Console" w:cs="Courier New"/>
+          <w:color w:val="000000"/>
+          <w:sz w:val="17"/>
+          <w:szCs w:val="17"/>
+          <w:bdr w:val="none" w:sz="0" w:space="0" w:color="auto" w:frame="1"/>
+          <w:lang w:eastAsia="es-PE"/>
+        </w:rPr>
+        <w:t>9,968  18</w:t>
+      </w:r>
+      <w:proofErr w:type="gramEnd"/>
+      <w:r>
+        <w:rPr>
+          <w:rFonts w:ascii="Lucida Console" w:hAnsi="Lucida Console" w:cs="Courier New"/>
+          <w:color w:val="000000"/>
+          <w:sz w:val="17"/>
+          <w:szCs w:val="17"/>
+          <w:bdr w:val="none" w:sz="0" w:space="0" w:color="auto" w:frame="1"/>
+          <w:lang w:eastAsia="es-PE"/>
+        </w:rPr>
+        <w:t xml:space="preserve">      26      34     36.1      44      11.9      86    </w:t>
       </w:r>
     </w:p>
     <w:p>
@@ -1326,7 +1422,7 @@
     <w:p>
       <w:pPr>
         <w:pStyle w:val="Prrafodelista"/>
-        <w:ind w:left="0"/>
+        <w:ind w:left="0" w:firstLine="0"/>
         <w:jc w:val="both"/>
         <w:rPr>
           <w:rFonts w:ascii="Times New Roman" w:hAnsi="Times New Roman" w:cs="Times New Roman"/>
@@ -1380,21 +1476,13 @@
     </w:p>
     <w:p>
       <w:pPr>
-        <w:pStyle w:val="Prrafodelista"/>
-        <w:ind w:left="0"/>
         <w:jc w:val="both"/>
         <w:rPr>
-          <w:rFonts w:ascii="Times New Roman" w:hAnsi="Times New Roman" w:cs="Times New Roman"/>
-          <w:sz w:val="24"/>
-          <w:szCs w:val="24"/>
           <w:lang w:val="es-PE"/>
         </w:rPr>
       </w:pPr>
       <w:r>
         <w:rPr>
-          <w:rFonts w:ascii="Times New Roman" w:hAnsi="Times New Roman" w:cs="Times New Roman"/>
-          <w:sz w:val="24"/>
-          <w:szCs w:val="24"/>
           <w:lang w:val="es-PE"/>
         </w:rPr>
         <w:t xml:space="preserve">La edad promedio de las personas mayores a 18 años, que trabajan está en 36 años. </w:t>
@@ -1600,7 +1688,6 @@
         </w:numPr>
         <w:jc w:val="both"/>
       </w:pPr>
-      <w:proofErr w:type="spellStart"/>
       <w:r>
         <w:rPr>
           <w:i/>
@@ -1608,7 +1695,6 @@
         </w:rPr>
         <w:t>Regresión</w:t>
       </w:r>
-      <w:proofErr w:type="spellEnd"/>
     </w:p>
     <w:p>
       <w:pPr>
@@ -3376,19 +3462,9 @@
         </w:numPr>
         <w:jc w:val="both"/>
       </w:pPr>
-      <w:proofErr w:type="spellStart"/>
-      <w:r>
-        <w:t>Ajuste</w:t>
-      </w:r>
-      <w:proofErr w:type="spellEnd"/>
-      <w:r>
-        <w:t xml:space="preserve"> del </w:t>
-      </w:r>
-      <w:proofErr w:type="spellStart"/>
-      <w:r>
-        <w:t>modelo</w:t>
-      </w:r>
-      <w:proofErr w:type="spellEnd"/>
+      <w:r>
+        <w:t>Ajuste del modelo</w:t>
+      </w:r>
     </w:p>
     <w:p>
       <w:pPr>
@@ -3816,7 +3892,27 @@
           <w:szCs w:val="24"/>
           <w:lang w:val="es-PE"/>
         </w:rPr>
-        <w:t>Por último, el intervalo de confianza de 95% para la edad es IC:[44.04, 46.91], en otras palabras, la edad a partir del cual el salario comienza a caer estará entre 44 y 47 años para los bogotanos.</w:t>
+        <w:t xml:space="preserve">Por último, el intervalo de confianza de 95% para la edad es </w:t>
+      </w:r>
+      <w:proofErr w:type="gramStart"/>
+      <w:r>
+        <w:rPr>
+          <w:rFonts w:ascii="Times New Roman" w:hAnsi="Times New Roman" w:cs="Times New Roman"/>
+          <w:sz w:val="24"/>
+          <w:szCs w:val="24"/>
+          <w:lang w:val="es-PE"/>
+        </w:rPr>
+        <w:t>IC:[</w:t>
+      </w:r>
+      <w:proofErr w:type="gramEnd"/>
+      <w:r>
+        <w:rPr>
+          <w:rFonts w:ascii="Times New Roman" w:hAnsi="Times New Roman" w:cs="Times New Roman"/>
+          <w:sz w:val="24"/>
+          <w:szCs w:val="24"/>
+          <w:lang w:val="es-PE"/>
+        </w:rPr>
+        <w:t>44.04, 46.91], en otras palabras, la edad a partir del cual el salario comienza a caer estará entre 44 y 47 años para los bogotanos.</w:t>
       </w:r>
     </w:p>
     <w:p>
@@ -4018,6 +4114,7 @@
           <w:lang w:val="en-US" w:eastAsia="es-PE"/>
         </w:rPr>
       </w:pPr>
+      <w:proofErr w:type="gramStart"/>
       <w:r>
         <w:rPr>
           <w:rFonts w:ascii="Lucida Console" w:hAnsi="Lucida Console" w:cs="Courier New"/>
@@ -4027,7 +4124,19 @@
           <w:bdr w:val="none" w:sz="0" w:space="0" w:color="auto" w:frame="1"/>
           <w:lang w:val="en-US" w:eastAsia="es-PE"/>
         </w:rPr>
-        <w:t xml:space="preserve">boot(data = df3, statistic = </w:t>
+        <w:t>boot(</w:t>
+      </w:r>
+      <w:proofErr w:type="gramEnd"/>
+      <w:r>
+        <w:rPr>
+          <w:rFonts w:ascii="Lucida Console" w:hAnsi="Lucida Console" w:cs="Courier New"/>
+          <w:color w:val="000000"/>
+          <w:sz w:val="20"/>
+          <w:szCs w:val="20"/>
+          <w:bdr w:val="none" w:sz="0" w:space="0" w:color="auto" w:frame="1"/>
+          <w:lang w:val="en-US" w:eastAsia="es-PE"/>
+        </w:rPr>
+        <w:t xml:space="preserve">data = df3, statistic = </w:t>
       </w:r>
       <w:proofErr w:type="spellStart"/>
       <w:r>
@@ -4161,8 +4270,21 @@
           <w:bdr w:val="none" w:sz="0" w:space="0" w:color="auto" w:frame="1"/>
           <w:lang w:val="en-US" w:eastAsia="es-PE"/>
         </w:rPr>
-        <w:t>Bootstrap Statistics :</w:t>
-      </w:r>
+        <w:t xml:space="preserve">Bootstrap </w:t>
+      </w:r>
+      <w:proofErr w:type="gramStart"/>
+      <w:r>
+        <w:rPr>
+          <w:rFonts w:ascii="Lucida Console" w:hAnsi="Lucida Console" w:cs="Courier New"/>
+          <w:color w:val="000000"/>
+          <w:sz w:val="20"/>
+          <w:szCs w:val="20"/>
+          <w:bdr w:val="none" w:sz="0" w:space="0" w:color="auto" w:frame="1"/>
+          <w:lang w:val="en-US" w:eastAsia="es-PE"/>
+        </w:rPr>
+        <w:t>Statistics :</w:t>
+      </w:r>
+      <w:proofErr w:type="gramEnd"/>
     </w:p>
     <w:p>
       <w:pPr>
@@ -4424,6 +4546,7 @@
           <w:lang w:val="en-US" w:eastAsia="es-PE"/>
         </w:rPr>
       </w:pPr>
+      <w:proofErr w:type="gramStart"/>
       <w:r>
         <w:rPr>
           <w:rFonts w:ascii="Lucida Console" w:hAnsi="Lucida Console" w:cs="Courier New"/>
@@ -4433,7 +4556,19 @@
           <w:bdr w:val="none" w:sz="0" w:space="0" w:color="auto" w:frame="1"/>
           <w:lang w:val="en-US" w:eastAsia="es-PE"/>
         </w:rPr>
-        <w:t xml:space="preserve">CALL : </w:t>
+        <w:t>CALL :</w:t>
+      </w:r>
+      <w:proofErr w:type="gramEnd"/>
+      <w:r>
+        <w:rPr>
+          <w:rFonts w:ascii="Lucida Console" w:hAnsi="Lucida Console" w:cs="Courier New"/>
+          <w:color w:val="000000"/>
+          <w:sz w:val="20"/>
+          <w:szCs w:val="20"/>
+          <w:bdr w:val="none" w:sz="0" w:space="0" w:color="auto" w:frame="1"/>
+          <w:lang w:val="en-US" w:eastAsia="es-PE"/>
+        </w:rPr>
+        <w:t xml:space="preserve"> </w:t>
       </w:r>
     </w:p>
     <w:p>
@@ -4468,6 +4603,7 @@
           <w:lang w:val="en-US" w:eastAsia="es-PE"/>
         </w:rPr>
       </w:pPr>
+      <w:proofErr w:type="gramStart"/>
       <w:r>
         <w:rPr>
           <w:rFonts w:ascii="Lucida Console" w:hAnsi="Lucida Console" w:cs="Courier New"/>
@@ -4480,6 +4616,7 @@
         <w:t>boot.ci(</w:t>
       </w:r>
       <w:proofErr w:type="spellStart"/>
+      <w:proofErr w:type="gramEnd"/>
       <w:r>
         <w:rPr>
           <w:rFonts w:ascii="Lucida Console" w:hAnsi="Lucida Console" w:cs="Courier New"/>
@@ -4593,6 +4730,7 @@
           <w:lang w:val="en-US" w:eastAsia="es-PE"/>
         </w:rPr>
       </w:pPr>
+      <w:proofErr w:type="gramStart"/>
       <w:r>
         <w:rPr>
           <w:rFonts w:ascii="Lucida Console" w:hAnsi="Lucida Console" w:cs="Courier New"/>
@@ -4602,7 +4740,19 @@
           <w:bdr w:val="none" w:sz="0" w:space="0" w:color="auto" w:frame="1"/>
           <w:lang w:val="en-US" w:eastAsia="es-PE"/>
         </w:rPr>
-        <w:t xml:space="preserve">Intervals : </w:t>
+        <w:t>Intervals :</w:t>
+      </w:r>
+      <w:proofErr w:type="gramEnd"/>
+      <w:r>
+        <w:rPr>
+          <w:rFonts w:ascii="Lucida Console" w:hAnsi="Lucida Console" w:cs="Courier New"/>
+          <w:color w:val="000000"/>
+          <w:sz w:val="20"/>
+          <w:szCs w:val="20"/>
+          <w:bdr w:val="none" w:sz="0" w:space="0" w:color="auto" w:frame="1"/>
+          <w:lang w:val="en-US" w:eastAsia="es-PE"/>
+        </w:rPr>
+        <w:t xml:space="preserve"> </w:t>
       </w:r>
     </w:p>
     <w:p>
@@ -4690,7 +4840,31 @@
           <w:bdr w:val="none" w:sz="0" w:space="0" w:color="auto" w:frame="1"/>
           <w:lang w:val="en-US" w:eastAsia="es-PE"/>
         </w:rPr>
-        <w:t xml:space="preserve">95%   (44.04, 46.91 )   (43.92, 46.79 )  </w:t>
+        <w:t>95%</w:t>
+      </w:r>
+      <w:proofErr w:type="gramStart"/>
+      <w:r>
+        <w:rPr>
+          <w:rFonts w:ascii="Lucida Console" w:hAnsi="Lucida Console" w:cs="Courier New"/>
+          <w:color w:val="000000"/>
+          <w:sz w:val="20"/>
+          <w:szCs w:val="20"/>
+          <w:bdr w:val="none" w:sz="0" w:space="0" w:color="auto" w:frame="1"/>
+          <w:lang w:val="en-US" w:eastAsia="es-PE"/>
+        </w:rPr>
+        <w:t xml:space="preserve">   (</w:t>
+      </w:r>
+      <w:proofErr w:type="gramEnd"/>
+      <w:r>
+        <w:rPr>
+          <w:rFonts w:ascii="Lucida Console" w:hAnsi="Lucida Console" w:cs="Courier New"/>
+          <w:color w:val="000000"/>
+          <w:sz w:val="20"/>
+          <w:szCs w:val="20"/>
+          <w:bdr w:val="none" w:sz="0" w:space="0" w:color="auto" w:frame="1"/>
+          <w:lang w:val="en-US" w:eastAsia="es-PE"/>
+        </w:rPr>
+        <w:t xml:space="preserve">44.04, 46.91 )   (43.92, 46.79 )  </w:t>
       </w:r>
     </w:p>
     <w:p>
@@ -4958,14 +5132,7 @@
           <w:rFonts w:ascii="Times" w:hAnsi="Times"/>
           <w:lang w:val="en-US"/>
         </w:rPr>
-        <w:t>THE GENDER EARNINGS GAP</w:t>
-      </w:r>
-      <w:r>
-        <w:rPr>
-          <w:rFonts w:ascii="Times" w:hAnsi="Times"/>
-          <w:lang w:val="en-US"/>
-        </w:rPr>
-        <w:t xml:space="preserve"> </w:t>
+        <w:t xml:space="preserve">THE GENDER EARNINGS GAP </w:t>
       </w:r>
     </w:p>
     <w:p>
@@ -5059,47 +5226,7 @@
         <w:t xml:space="preserve">Se contaba con tres modelos previamente estimados de edad - salario, sexo - salario, y sexo – salario con controles. Adicional a estos se estiman 7 modelos más con relaciones no lineales de tipo polinómicas, de raíz cuadrada y de interacción entre los predictores, de los mimos se calculan los MSE para evaluar su desempeño predictivo mediante el error de predicción (MSE) fuera de la muestra (prueba). </w:t>
       </w:r>
       <w:r>
-        <w:t xml:space="preserve">Los </w:t>
-      </w:r>
-      <w:proofErr w:type="spellStart"/>
-      <w:r>
-        <w:t>resultados</w:t>
-      </w:r>
-      <w:proofErr w:type="spellEnd"/>
-      <w:r>
-        <w:t xml:space="preserve"> se </w:t>
-      </w:r>
-      <w:proofErr w:type="spellStart"/>
-      <w:r>
-        <w:t>muestran</w:t>
-      </w:r>
-      <w:proofErr w:type="spellEnd"/>
-      <w:r>
-        <w:t xml:space="preserve"> </w:t>
-      </w:r>
-      <w:proofErr w:type="spellStart"/>
-      <w:r>
-        <w:t>en</w:t>
-      </w:r>
-      <w:proofErr w:type="spellEnd"/>
-      <w:r>
-        <w:t xml:space="preserve"> la </w:t>
-      </w:r>
-      <w:proofErr w:type="spellStart"/>
-      <w:r>
-        <w:t>siguiente</w:t>
-      </w:r>
-      <w:proofErr w:type="spellEnd"/>
-      <w:r>
-        <w:t xml:space="preserve"> </w:t>
-      </w:r>
-      <w:proofErr w:type="spellStart"/>
-      <w:r>
-        <w:t>tabla</w:t>
-      </w:r>
-      <w:proofErr w:type="spellEnd"/>
-      <w:r>
-        <w:t xml:space="preserve">. </w:t>
+        <w:t xml:space="preserve">Los resultados se muestran en la siguiente tabla. </w:t>
       </w:r>
     </w:p>
     <w:p>
@@ -5835,25 +5962,7 @@
           <w:szCs w:val="24"/>
           <w:lang w:val="es-PE"/>
         </w:rPr>
-        <w:t xml:space="preserve">Las estimaciones muestran que mientras </w:t>
-      </w:r>
-      <w:r>
-        <w:rPr>
-          <w:rFonts w:ascii="Times New Roman" w:hAnsi="Times New Roman" w:cs="Times New Roman"/>
-          <w:sz w:val="24"/>
-          <w:szCs w:val="24"/>
-          <w:lang w:val="es-PE"/>
-        </w:rPr>
-        <w:t>más</w:t>
-      </w:r>
-      <w:r>
-        <w:rPr>
-          <w:rFonts w:ascii="Times New Roman" w:hAnsi="Times New Roman" w:cs="Times New Roman"/>
-          <w:sz w:val="24"/>
-          <w:szCs w:val="24"/>
-          <w:lang w:val="es-PE"/>
-        </w:rPr>
-        <w:t xml:space="preserve"> complejidad haya en el modelo el performance mejor y a partir del modelo 9 el performance es menor, medido con el MSE.</w:t>
+        <w:t>Las estimaciones muestran que mientras más complejidad haya en el modelo el performance mejor y a partir del modelo 9 el performance es menor, medido con el MSE.</w:t>
       </w:r>
     </w:p>
     <w:p>
@@ -6235,6 +6344,7 @@
         <w:t>sqrt(</w:t>
       </w:r>
       <w:proofErr w:type="spellStart"/>
+      <w:proofErr w:type="gramStart"/>
       <w:r>
         <w:rPr>
           <w:rStyle w:val="gnd-iwgdh3b"/>
@@ -6258,7 +6368,20 @@
           <w:bdr w:val="none" w:sz="0" w:space="0" w:color="auto" w:frame="1"/>
           <w:lang w:val="en-US"/>
         </w:rPr>
-        <w:t xml:space="preserve">)                        -1.838***         </w:t>
+        <w:t xml:space="preserve">)   </w:t>
+      </w:r>
+      <w:proofErr w:type="gramEnd"/>
+      <w:r>
+        <w:rPr>
+          <w:rStyle w:val="gnd-iwgdh3b"/>
+          <w:rFonts w:ascii="Lucida Console" w:hAnsi="Lucida Console"/>
+          <w:color w:val="000000"/>
+          <w:sz w:val="16"/>
+          <w:szCs w:val="16"/>
+          <w:bdr w:val="none" w:sz="0" w:space="0" w:color="auto" w:frame="1"/>
+          <w:lang w:val="en-US"/>
+        </w:rPr>
+        <w:t xml:space="preserve">                     -1.838***         </w:t>
       </w:r>
     </w:p>
     <w:p>
@@ -6726,6 +6849,7 @@
         </w:rPr>
       </w:pPr>
       <w:proofErr w:type="spellStart"/>
+      <w:proofErr w:type="gramStart"/>
       <w:r>
         <w:rPr>
           <w:rStyle w:val="gnd-iwgdh3b"/>
@@ -6739,6 +6863,7 @@
         <w:t>edad:female</w:t>
       </w:r>
       <w:proofErr w:type="spellEnd"/>
+      <w:proofErr w:type="gramEnd"/>
       <w:r>
         <w:rPr>
           <w:rStyle w:val="gnd-iwgdh3b"/>
@@ -6852,6 +6977,7 @@
         <w:t>edad</w:t>
       </w:r>
       <w:proofErr w:type="spellEnd"/>
+      <w:proofErr w:type="gramStart"/>
       <w:r>
         <w:rPr>
           <w:rStyle w:val="gnd-iwgdh3b"/>
@@ -6862,7 +6988,20 @@
           <w:bdr w:val="none" w:sz="0" w:space="0" w:color="auto" w:frame="1"/>
           <w:lang w:val="en-US"/>
         </w:rPr>
-        <w:t xml:space="preserve">):female                   0.034           </w:t>
+        <w:t>):female</w:t>
+      </w:r>
+      <w:proofErr w:type="gramEnd"/>
+      <w:r>
+        <w:rPr>
+          <w:rStyle w:val="gnd-iwgdh3b"/>
+          <w:rFonts w:ascii="Lucida Console" w:hAnsi="Lucida Console"/>
+          <w:color w:val="000000"/>
+          <w:sz w:val="16"/>
+          <w:szCs w:val="16"/>
+          <w:bdr w:val="none" w:sz="0" w:space="0" w:color="auto" w:frame="1"/>
+          <w:lang w:val="en-US"/>
+        </w:rPr>
+        <w:t xml:space="preserve">                   0.034           </w:t>
       </w:r>
     </w:p>
     <w:p>
@@ -6940,6 +7079,7 @@
         </w:rPr>
       </w:pPr>
       <w:proofErr w:type="spellStart"/>
+      <w:proofErr w:type="gramStart"/>
       <w:r>
         <w:rPr>
           <w:rStyle w:val="gnd-iwgdh3b"/>
@@ -6953,6 +7093,7 @@
         <w:t>edad:maxEducLevel</w:t>
       </w:r>
       <w:proofErr w:type="spellEnd"/>
+      <w:proofErr w:type="gramEnd"/>
       <w:r>
         <w:rPr>
           <w:rStyle w:val="gnd-iwgdh3b"/>
@@ -7066,6 +7207,7 @@
         <w:t>edad</w:t>
       </w:r>
       <w:proofErr w:type="spellEnd"/>
+      <w:proofErr w:type="gramStart"/>
       <w:r>
         <w:rPr>
           <w:rStyle w:val="gnd-iwgdh3b"/>
@@ -7092,6 +7234,7 @@
         <w:t>maxEducLevel</w:t>
       </w:r>
       <w:proofErr w:type="spellEnd"/>
+      <w:proofErr w:type="gramEnd"/>
       <w:r>
         <w:rPr>
           <w:rStyle w:val="gnd-iwgdh3b"/>
@@ -7187,6 +7330,7 @@
         </w:rPr>
       </w:pPr>
       <w:proofErr w:type="spellStart"/>
+      <w:proofErr w:type="gramStart"/>
       <w:r>
         <w:rPr>
           <w:rStyle w:val="gnd-iwgdh3b"/>
@@ -7199,6 +7343,7 @@
         <w:t>edad:relab</w:t>
       </w:r>
       <w:proofErr w:type="spellEnd"/>
+      <w:proofErr w:type="gramEnd"/>
       <w:r>
         <w:rPr>
           <w:rStyle w:val="gnd-iwgdh3b"/>
@@ -7302,7 +7447,19 @@
           <w:szCs w:val="16"/>
           <w:bdr w:val="none" w:sz="0" w:space="0" w:color="auto" w:frame="1"/>
         </w:rPr>
-        <w:t>(edad):</w:t>
+        <w:t>(edad</w:t>
+      </w:r>
+      <w:proofErr w:type="gramStart"/>
+      <w:r>
+        <w:rPr>
+          <w:rStyle w:val="gnd-iwgdh3b"/>
+          <w:rFonts w:ascii="Lucida Console" w:hAnsi="Lucida Console"/>
+          <w:color w:val="000000"/>
+          <w:sz w:val="16"/>
+          <w:szCs w:val="16"/>
+          <w:bdr w:val="none" w:sz="0" w:space="0" w:color="auto" w:frame="1"/>
+        </w:rPr>
+        <w:t>):</w:t>
       </w:r>
       <w:proofErr w:type="spellStart"/>
       <w:r>
@@ -7317,6 +7474,7 @@
         <w:t>relab</w:t>
       </w:r>
       <w:proofErr w:type="spellEnd"/>
+      <w:proofErr w:type="gramEnd"/>
       <w:r>
         <w:rPr>
           <w:rStyle w:val="gnd-iwgdh3b"/>
@@ -7400,16 +7558,29 @@
         </w:rPr>
       </w:pPr>
       <w:proofErr w:type="spellStart"/>
-      <w:r>
-        <w:rPr>
-          <w:rStyle w:val="gnd-iwgdh3b"/>
-          <w:rFonts w:ascii="Lucida Console" w:hAnsi="Lucida Console"/>
-          <w:color w:val="000000"/>
-          <w:sz w:val="16"/>
-          <w:szCs w:val="16"/>
-          <w:bdr w:val="none" w:sz="0" w:space="0" w:color="auto" w:frame="1"/>
-        </w:rPr>
-        <w:t>edad:tam_empresa</w:t>
+      <w:proofErr w:type="gramStart"/>
+      <w:r>
+        <w:rPr>
+          <w:rStyle w:val="gnd-iwgdh3b"/>
+          <w:rFonts w:ascii="Lucida Console" w:hAnsi="Lucida Console"/>
+          <w:color w:val="000000"/>
+          <w:sz w:val="16"/>
+          <w:szCs w:val="16"/>
+          <w:bdr w:val="none" w:sz="0" w:space="0" w:color="auto" w:frame="1"/>
+        </w:rPr>
+        <w:t>edad:tam</w:t>
+      </w:r>
+      <w:proofErr w:type="gramEnd"/>
+      <w:r>
+        <w:rPr>
+          <w:rStyle w:val="gnd-iwgdh3b"/>
+          <w:rFonts w:ascii="Lucida Console" w:hAnsi="Lucida Console"/>
+          <w:color w:val="000000"/>
+          <w:sz w:val="16"/>
+          <w:szCs w:val="16"/>
+          <w:bdr w:val="none" w:sz="0" w:space="0" w:color="auto" w:frame="1"/>
+        </w:rPr>
+        <w:t>_empresa</w:t>
       </w:r>
       <w:proofErr w:type="spellEnd"/>
       <w:r>
@@ -7515,7 +7686,19 @@
           <w:szCs w:val="16"/>
           <w:bdr w:val="none" w:sz="0" w:space="0" w:color="auto" w:frame="1"/>
         </w:rPr>
-        <w:t>(edad):</w:t>
+        <w:t>(edad</w:t>
+      </w:r>
+      <w:proofErr w:type="gramStart"/>
+      <w:r>
+        <w:rPr>
+          <w:rStyle w:val="gnd-iwgdh3b"/>
+          <w:rFonts w:ascii="Lucida Console" w:hAnsi="Lucida Console"/>
+          <w:color w:val="000000"/>
+          <w:sz w:val="16"/>
+          <w:szCs w:val="16"/>
+          <w:bdr w:val="none" w:sz="0" w:space="0" w:color="auto" w:frame="1"/>
+        </w:rPr>
+        <w:t>):</w:t>
       </w:r>
       <w:proofErr w:type="spellStart"/>
       <w:r>
@@ -7527,7 +7710,19 @@
           <w:szCs w:val="16"/>
           <w:bdr w:val="none" w:sz="0" w:space="0" w:color="auto" w:frame="1"/>
         </w:rPr>
-        <w:t>tam_empresa</w:t>
+        <w:t>tam</w:t>
+      </w:r>
+      <w:proofErr w:type="gramEnd"/>
+      <w:r>
+        <w:rPr>
+          <w:rStyle w:val="gnd-iwgdh3b"/>
+          <w:rFonts w:ascii="Lucida Console" w:hAnsi="Lucida Console"/>
+          <w:color w:val="000000"/>
+          <w:sz w:val="16"/>
+          <w:szCs w:val="16"/>
+          <w:bdr w:val="none" w:sz="0" w:space="0" w:color="auto" w:frame="1"/>
+        </w:rPr>
+        <w:t>_empresa</w:t>
       </w:r>
       <w:proofErr w:type="spellEnd"/>
       <w:r>
@@ -7612,6 +7807,7 @@
         </w:rPr>
       </w:pPr>
       <w:proofErr w:type="spellStart"/>
+      <w:proofErr w:type="gramStart"/>
       <w:r>
         <w:rPr>
           <w:rStyle w:val="gnd-iwgdh3b"/>
@@ -7624,6 +7820,7 @@
         <w:t>female:relab</w:t>
       </w:r>
       <w:proofErr w:type="spellEnd"/>
+      <w:proofErr w:type="gramEnd"/>
       <w:r>
         <w:rPr>
           <w:rStyle w:val="gnd-iwgdh3b"/>
@@ -7722,6 +7919,7 @@
         </w:rPr>
       </w:pPr>
       <w:proofErr w:type="spellStart"/>
+      <w:proofErr w:type="gramStart"/>
       <w:r>
         <w:rPr>
           <w:rStyle w:val="gnd-iwgdh3b"/>
@@ -7735,6 +7933,7 @@
         <w:t>female:maxEducLevel</w:t>
       </w:r>
       <w:proofErr w:type="spellEnd"/>
+      <w:proofErr w:type="gramEnd"/>
       <w:r>
         <w:rPr>
           <w:rStyle w:val="gnd-iwgdh3b"/>
@@ -7823,6 +8022,7 @@
         </w:rPr>
       </w:pPr>
       <w:proofErr w:type="spellStart"/>
+      <w:proofErr w:type="gramStart"/>
       <w:r>
         <w:rPr>
           <w:rStyle w:val="gnd-iwgdh3b"/>
@@ -7833,7 +8033,20 @@
           <w:bdr w:val="none" w:sz="0" w:space="0" w:color="auto" w:frame="1"/>
           <w:lang w:val="en-US"/>
         </w:rPr>
-        <w:t>female:tam_empresa</w:t>
+        <w:t>female:tam</w:t>
+      </w:r>
+      <w:proofErr w:type="gramEnd"/>
+      <w:r>
+        <w:rPr>
+          <w:rStyle w:val="gnd-iwgdh3b"/>
+          <w:rFonts w:ascii="Lucida Console" w:hAnsi="Lucida Console"/>
+          <w:color w:val="000000"/>
+          <w:sz w:val="16"/>
+          <w:szCs w:val="16"/>
+          <w:bdr w:val="none" w:sz="0" w:space="0" w:color="auto" w:frame="1"/>
+          <w:lang w:val="en-US"/>
+        </w:rPr>
+        <w:t>_empresa</w:t>
       </w:r>
       <w:proofErr w:type="spellEnd"/>
       <w:r>
@@ -7931,16 +8144,29 @@
         </w:rPr>
       </w:pPr>
       <w:proofErr w:type="spellStart"/>
-      <w:r>
-        <w:rPr>
-          <w:rStyle w:val="gnd-iwgdh3b"/>
-          <w:rFonts w:ascii="Lucida Console" w:hAnsi="Lucida Console"/>
-          <w:color w:val="000000"/>
-          <w:sz w:val="16"/>
-          <w:szCs w:val="16"/>
-          <w:bdr w:val="none" w:sz="0" w:space="0" w:color="auto" w:frame="1"/>
-        </w:rPr>
-        <w:t>maxEducLevel:tam_empresa</w:t>
+      <w:proofErr w:type="gramStart"/>
+      <w:r>
+        <w:rPr>
+          <w:rStyle w:val="gnd-iwgdh3b"/>
+          <w:rFonts w:ascii="Lucida Console" w:hAnsi="Lucida Console"/>
+          <w:color w:val="000000"/>
+          <w:sz w:val="16"/>
+          <w:szCs w:val="16"/>
+          <w:bdr w:val="none" w:sz="0" w:space="0" w:color="auto" w:frame="1"/>
+        </w:rPr>
+        <w:t>maxEducLevel:tam</w:t>
+      </w:r>
+      <w:proofErr w:type="gramEnd"/>
+      <w:r>
+        <w:rPr>
+          <w:rStyle w:val="gnd-iwgdh3b"/>
+          <w:rFonts w:ascii="Lucida Console" w:hAnsi="Lucida Console"/>
+          <w:color w:val="000000"/>
+          <w:sz w:val="16"/>
+          <w:szCs w:val="16"/>
+          <w:bdr w:val="none" w:sz="0" w:space="0" w:color="auto" w:frame="1"/>
+        </w:rPr>
+        <w:t>_empresa</w:t>
       </w:r>
       <w:proofErr w:type="spellEnd"/>
       <w:r>
@@ -8025,6 +8251,7 @@
         </w:rPr>
       </w:pPr>
       <w:proofErr w:type="spellStart"/>
+      <w:proofErr w:type="gramStart"/>
       <w:r>
         <w:rPr>
           <w:rStyle w:val="gnd-iwgdh3b"/>
@@ -8037,6 +8264,7 @@
         <w:t>maxEducLevel:relab</w:t>
       </w:r>
       <w:proofErr w:type="spellEnd"/>
+      <w:proofErr w:type="gramEnd"/>
       <w:r>
         <w:rPr>
           <w:rStyle w:val="gnd-iwgdh3b"/>
@@ -8119,16 +8347,29 @@
         </w:rPr>
       </w:pPr>
       <w:proofErr w:type="spellStart"/>
-      <w:r>
-        <w:rPr>
-          <w:rStyle w:val="gnd-iwgdh3b"/>
-          <w:rFonts w:ascii="Lucida Console" w:hAnsi="Lucida Console"/>
-          <w:color w:val="000000"/>
-          <w:sz w:val="16"/>
-          <w:szCs w:val="16"/>
-          <w:bdr w:val="none" w:sz="0" w:space="0" w:color="auto" w:frame="1"/>
-        </w:rPr>
-        <w:t>relab:tam_empresa</w:t>
+      <w:proofErr w:type="gramStart"/>
+      <w:r>
+        <w:rPr>
+          <w:rStyle w:val="gnd-iwgdh3b"/>
+          <w:rFonts w:ascii="Lucida Console" w:hAnsi="Lucida Console"/>
+          <w:color w:val="000000"/>
+          <w:sz w:val="16"/>
+          <w:szCs w:val="16"/>
+          <w:bdr w:val="none" w:sz="0" w:space="0" w:color="auto" w:frame="1"/>
+        </w:rPr>
+        <w:t>relab:tam</w:t>
+      </w:r>
+      <w:proofErr w:type="gramEnd"/>
+      <w:r>
+        <w:rPr>
+          <w:rStyle w:val="gnd-iwgdh3b"/>
+          <w:rFonts w:ascii="Lucida Console" w:hAnsi="Lucida Console"/>
+          <w:color w:val="000000"/>
+          <w:sz w:val="16"/>
+          <w:szCs w:val="16"/>
+          <w:bdr w:val="none" w:sz="0" w:space="0" w:color="auto" w:frame="1"/>
+        </w:rPr>
+        <w:t>_empresa</w:t>
       </w:r>
       <w:proofErr w:type="spellEnd"/>
       <w:r>
@@ -8533,6 +8774,7 @@
           <w:rFonts w:ascii="Times New Roman" w:hAnsi="Times New Roman" w:cs="Times New Roman"/>
           <w:sz w:val="24"/>
           <w:szCs w:val="24"/>
+          <w:lang w:val="es-PE"/>
         </w:rPr>
       </w:pPr>
     </w:p>
@@ -8544,6 +8786,7 @@
           <w:rFonts w:ascii="Times New Roman" w:hAnsi="Times New Roman" w:cs="Times New Roman"/>
           <w:sz w:val="24"/>
           <w:szCs w:val="24"/>
+          <w:lang w:val="es-PE"/>
         </w:rPr>
       </w:pPr>
     </w:p>
@@ -8559,19 +8802,7 @@
         <w:rPr>
           <w:lang w:val="es-PE"/>
         </w:rPr>
-        <w:t xml:space="preserve">La mayoría de predictores considerados es estadísticamente significativa, con excepción de si es mujer y su interacción con la edad que no son estadísticamente significativas, al igual que la edad con el tamaño de la empresa. Por su parte, el ajuste del modelo, medido por el R-cuadrado mejora a 0.356, lo que significa que las variables independientes, expresadas en no linealidades e interacciones, explican en un 35.6% el comportamiento del logaritmo del salario. Además, predice mejor fuera de la muestra por presentar el MSE </w:t>
-      </w:r>
-      <w:r>
-        <w:rPr>
-          <w:lang w:val="es-PE"/>
-        </w:rPr>
-        <w:t>más</w:t>
-      </w:r>
-      <w:r>
-        <w:rPr>
-          <w:lang w:val="es-PE"/>
-        </w:rPr>
-        <w:t xml:space="preserve"> bajo frente a los otros nueve modelos.</w:t>
+        <w:t>La mayoría de predictores considerados es estadísticamente significativa, con excepción de si es mujer y su interacción con la edad que no son estadísticamente significativas, al igual que la edad con el tamaño de la empresa. Por su parte, el ajuste del modelo, medido por el R-cuadrado mejora a 0.356, lo que significa que las variables independientes, expresadas en no linealidades e interacciones, explican en un 35.6% el comportamiento del logaritmo del salario. Además, predice mejor fuera de la muestra por presentar el MSE más bajo frente a los otros nueve modelos.</w:t>
       </w:r>
     </w:p>
     <w:p>

</xml_diff>